<commit_message>
Put links to prototype list
</commit_message>
<xml_diff>
--- a/Sprint 3/Interview/Questionnaire Choice.docx
+++ b/Sprint 3/Interview/Questionnaire Choice.docx
@@ -1,10 +1,10 @@
 
 <file path=word/document.xml><?xml version="1.0" encoding="utf-8"?>
-<w:document xmlns:wpc="http://schemas.microsoft.com/office/word/2010/wordprocessingCanvas" xmlns:cx="http://schemas.microsoft.com/office/drawing/2014/chartex" xmlns:cx1="http://schemas.microsoft.com/office/drawing/2015/9/8/chartex" xmlns:mc="http://schemas.openxmlformats.org/markup-compatibility/2006" xmlns:o="urn:schemas-microsoft-com:office:office" xmlns:r="http://schemas.openxmlformats.org/officeDocument/2006/relationships" xmlns:m="http://schemas.openxmlformats.org/officeDocument/2006/math" xmlns:v="urn:schemas-microsoft-com:vml" xmlns:wp14="http://schemas.microsoft.com/office/word/2010/wordprocessingDrawing" xmlns:wp="http://schemas.openxmlformats.org/drawingml/2006/wordprocessingDrawing" xmlns:w10="urn:schemas-microsoft-com:office:word" xmlns:w="http://schemas.openxmlformats.org/wordprocessingml/2006/main" xmlns:w14="http://schemas.microsoft.com/office/word/2010/wordml" xmlns:w15="http://schemas.microsoft.com/office/word/2012/wordml" xmlns:w16se="http://schemas.microsoft.com/office/word/2015/wordml/symex" xmlns:wpg="http://schemas.microsoft.com/office/word/2010/wordprocessingGroup" xmlns:wpi="http://schemas.microsoft.com/office/word/2010/wordprocessingInk" xmlns:wne="http://schemas.microsoft.com/office/word/2006/wordml" xmlns:wps="http://schemas.microsoft.com/office/word/2010/wordprocessingShape" mc:Ignorable="w14 w15 w16se wp14">
+<w:document xmlns:wpc="http://schemas.microsoft.com/office/word/2010/wordprocessingCanvas" xmlns:cx="http://schemas.microsoft.com/office/drawing/2014/chartex" xmlns:cx1="http://schemas.microsoft.com/office/drawing/2015/9/8/chartex" xmlns:cx2="http://schemas.microsoft.com/office/drawing/2015/10/21/chartex" xmlns:cx3="http://schemas.microsoft.com/office/drawing/2016/5/9/chartex" xmlns:cx4="http://schemas.microsoft.com/office/drawing/2016/5/10/chartex" xmlns:cx5="http://schemas.microsoft.com/office/drawing/2016/5/11/chartex" xmlns:cx6="http://schemas.microsoft.com/office/drawing/2016/5/12/chartex" xmlns:cx7="http://schemas.microsoft.com/office/drawing/2016/5/13/chartex" xmlns:cx8="http://schemas.microsoft.com/office/drawing/2016/5/14/chartex" xmlns:mc="http://schemas.openxmlformats.org/markup-compatibility/2006" xmlns:aink="http://schemas.microsoft.com/office/drawing/2016/ink" xmlns:am3d="http://schemas.microsoft.com/office/drawing/2017/model3d" xmlns:o="urn:schemas-microsoft-com:office:office" xmlns:r="http://schemas.openxmlformats.org/officeDocument/2006/relationships" xmlns:m="http://schemas.openxmlformats.org/officeDocument/2006/math" xmlns:v="urn:schemas-microsoft-com:vml" xmlns:wp14="http://schemas.microsoft.com/office/word/2010/wordprocessingDrawing" xmlns:wp="http://schemas.openxmlformats.org/drawingml/2006/wordprocessingDrawing" xmlns:w10="urn:schemas-microsoft-com:office:word" xmlns:w="http://schemas.openxmlformats.org/wordprocessingml/2006/main" xmlns:w14="http://schemas.microsoft.com/office/word/2010/wordml" xmlns:w15="http://schemas.microsoft.com/office/word/2012/wordml" xmlns:w16cid="http://schemas.microsoft.com/office/word/2016/wordml/cid" xmlns:w16se="http://schemas.microsoft.com/office/word/2015/wordml/symex" xmlns:wpg="http://schemas.microsoft.com/office/word/2010/wordprocessingGroup" xmlns:wpi="http://schemas.microsoft.com/office/word/2010/wordprocessingInk" xmlns:wne="http://schemas.microsoft.com/office/word/2006/wordml" xmlns:wps="http://schemas.microsoft.com/office/word/2010/wordprocessingShape" mc:Ignorable="w14 w15 w16se w16cid wp14">
   <w:body>
     <w:tbl>
       <w:tblPr>
-        <w:tblStyle w:val="Tabellenraster"/>
+        <w:tblStyle w:val="TableGrid"/>
         <w:tblW w:w="0" w:type="auto"/>
         <w:tblBorders>
           <w:top w:val="none" w:sz="0" w:space="0" w:color="auto"/>
@@ -38,9 +38,41 @@
                 <w:sz w:val="36"/>
               </w:rPr>
             </w:pPr>
+            <w:r>
+              <w:rPr>
+                <w:rFonts w:ascii="Futura Book" w:hAnsi="Futura Book"/>
+                <w:b/>
+                <w:sz w:val="36"/>
+              </w:rPr>
+              <w:fldChar w:fldCharType="begin"/>
+            </w:r>
+            <w:r>
+              <w:rPr>
+                <w:rFonts w:ascii="Futura Book" w:hAnsi="Futura Book"/>
+                <w:b/>
+                <w:sz w:val="36"/>
+              </w:rPr>
+              <w:instrText xml:space="preserve"> HYPERLINK "https://youtu.be/r49YqwpafRA" </w:instrText>
+            </w:r>
+            <w:r>
+              <w:rPr>
+                <w:rFonts w:ascii="Futura Book" w:hAnsi="Futura Book"/>
+                <w:b/>
+                <w:sz w:val="36"/>
+              </w:rPr>
+            </w:r>
+            <w:r>
+              <w:rPr>
+                <w:rFonts w:ascii="Futura Book" w:hAnsi="Futura Book"/>
+                <w:b/>
+                <w:sz w:val="36"/>
+              </w:rPr>
+              <w:fldChar w:fldCharType="separate"/>
+            </w:r>
             <w:proofErr w:type="spellStart"/>
             <w:r>
               <w:rPr>
+                <w:rStyle w:val="Hyperlink"/>
                 <w:rFonts w:ascii="Futura Book" w:hAnsi="Futura Book"/>
                 <w:b/>
                 <w:sz w:val="36"/>
@@ -50,11 +82,20 @@
             <w:proofErr w:type="spellEnd"/>
             <w:r>
               <w:rPr>
+                <w:rStyle w:val="Hyperlink"/>
                 <w:rFonts w:ascii="Futura Book" w:hAnsi="Futura Book"/>
                 <w:b/>
                 <w:sz w:val="36"/>
               </w:rPr>
               <w:t xml:space="preserve"> Video</w:t>
+            </w:r>
+            <w:r>
+              <w:rPr>
+                <w:rFonts w:ascii="Futura Book" w:hAnsi="Futura Book"/>
+                <w:b/>
+                <w:sz w:val="36"/>
+              </w:rPr>
+              <w:fldChar w:fldCharType="end"/>
             </w:r>
           </w:p>
           <w:p>
@@ -94,7 +135,7 @@
                 <w:lang w:eastAsia="de-CH"/>
               </w:rPr>
               <w:drawing>
-                <wp:inline distT="0" distB="0" distL="0" distR="0">
+                <wp:inline distT="0" distB="0" distL="0" distR="0" wp14:anchorId="076A7E9E" wp14:editId="1B882095">
                   <wp:extent cx="1855617" cy="1285875"/>
                   <wp:effectExtent l="0" t="0" r="0" b="0"/>
                   <wp:docPr id="1" name="Grafik 1" descr="Résultat de recherche d'images pour &quot;Youtube logo&quot;&quot;"/>
@@ -154,19 +195,25 @@
               <w:rPr>
                 <w:rFonts w:ascii="Futura Book" w:hAnsi="Futura Book"/>
                 <w:b/>
-                <w:sz w:val="36"/>
-              </w:rPr>
-            </w:pPr>
-            <w:proofErr w:type="spellStart"/>
-            <w:r>
-              <w:rPr>
-                <w:rFonts w:ascii="Futura Book" w:hAnsi="Futura Book"/>
-                <w:b/>
-                <w:sz w:val="36"/>
-              </w:rPr>
-              <w:t>Chatbot</w:t>
-            </w:r>
-            <w:proofErr w:type="spellEnd"/>
+                <w:color w:val="000000" w:themeColor="text1"/>
+                <w:sz w:val="36"/>
+              </w:rPr>
+            </w:pPr>
+            <w:hyperlink r:id="rId5" w:history="1">
+              <w:proofErr w:type="spellStart"/>
+              <w:r>
+                <w:rPr>
+                  <w:rStyle w:val="Hyperlink"/>
+                  <w:rFonts w:ascii="Futura Book" w:hAnsi="Futura Book"/>
+                  <w:b/>
+                  <w:sz w:val="36"/>
+                </w:rPr>
+                <w:t>Chatbot</w:t>
+              </w:r>
+              <w:proofErr w:type="spellEnd"/>
+            </w:hyperlink>
+            <w:bookmarkStart w:id="0" w:name="_GoBack"/>
+            <w:bookmarkEnd w:id="0"/>
           </w:p>
           <w:p>
             <w:pPr>
@@ -201,7 +248,7 @@
                 <w:lang w:eastAsia="de-CH"/>
               </w:rPr>
               <w:drawing>
-                <wp:inline distT="0" distB="0" distL="0" distR="0">
+                <wp:inline distT="0" distB="0" distL="0" distR="0" wp14:anchorId="5056BBE9" wp14:editId="2A73B3EF">
                   <wp:extent cx="1676400" cy="1676400"/>
                   <wp:effectExtent l="0" t="0" r="0" b="0"/>
                   <wp:docPr id="2" name="Grafik 2" descr="Résultat de recherche d'images pour &quot;chatbot logo&quot;&quot;"/>
@@ -218,7 +265,7 @@
                           </pic:cNvPicPr>
                         </pic:nvPicPr>
                         <pic:blipFill>
-                          <a:blip r:embed="rId5" cstate="print">
+                          <a:blip r:embed="rId6" cstate="print">
                             <a:extLst>
                               <a:ext uri="{28A0092B-C50C-407E-A947-70E740481C1C}">
                                 <a14:useLocalDpi xmlns:a14="http://schemas.microsoft.com/office/drawing/2010/main" val="0"/>
@@ -322,7 +369,7 @@
                 <w:lang w:eastAsia="de-CH"/>
               </w:rPr>
               <w:drawing>
-                <wp:inline distT="0" distB="0" distL="0" distR="0">
+                <wp:inline distT="0" distB="0" distL="0" distR="0" wp14:anchorId="33CAACF2" wp14:editId="01598095">
                   <wp:extent cx="1733550" cy="1386840"/>
                   <wp:effectExtent l="0" t="0" r="0" b="3810"/>
                   <wp:docPr id="3" name="Grafik 3" descr="Résultat de recherche d'images pour &quot;personal berater bild&quot;&quot;"/>
@@ -339,7 +386,7 @@
                           </pic:cNvPicPr>
                         </pic:nvPicPr>
                         <pic:blipFill>
-                          <a:blip r:embed="rId6">
+                          <a:blip r:embed="rId7">
                             <a:extLst>
                               <a:ext uri="{28A0092B-C50C-407E-A947-70E740481C1C}">
                                 <a14:useLocalDpi xmlns:a14="http://schemas.microsoft.com/office/drawing/2010/main" val="0"/>
@@ -424,7 +471,7 @@
                 <w:lang w:eastAsia="de-CH"/>
               </w:rPr>
               <w:drawing>
-                <wp:inline distT="0" distB="0" distL="0" distR="0">
+                <wp:inline distT="0" distB="0" distL="0" distR="0" wp14:anchorId="61A67E3D" wp14:editId="4B45C726">
                   <wp:extent cx="2486025" cy="1648343"/>
                   <wp:effectExtent l="0" t="0" r="0" b="9525"/>
                   <wp:docPr id="4" name="Grafik 4" descr="Résultat de recherche d'images pour &quot;video meeting&quot;&quot;"/>
@@ -441,7 +488,7 @@
                           </pic:cNvPicPr>
                         </pic:nvPicPr>
                         <pic:blipFill>
-                          <a:blip r:embed="rId7">
+                          <a:blip r:embed="rId8">
                             <a:extLst>
                               <a:ext uri="{28A0092B-C50C-407E-A947-70E740481C1C}">
                                 <a14:useLocalDpi xmlns:a14="http://schemas.microsoft.com/office/drawing/2010/main" val="0"/>
@@ -487,26 +534,27 @@
                 <w:sz w:val="36"/>
               </w:rPr>
             </w:pPr>
-            <w:r>
-              <w:rPr>
-                <w:rFonts w:ascii="Futura Book" w:hAnsi="Futura Book"/>
-                <w:b/>
-                <w:sz w:val="36"/>
-              </w:rPr>
-              <w:t>Website</w:t>
-            </w:r>
-          </w:p>
-          <w:p>
-            <w:pPr>
-              <w:jc w:val="center"/>
-              <w:rPr>
-                <w:rFonts w:ascii="Futura Book" w:hAnsi="Futura Book"/>
-                <w:b/>
-                <w:sz w:val="36"/>
-              </w:rPr>
-            </w:pPr>
-            <w:bookmarkStart w:id="0" w:name="_GoBack"/>
-            <w:bookmarkEnd w:id="0"/>
+            <w:hyperlink r:id="rId9" w:history="1">
+              <w:r>
+                <w:rPr>
+                  <w:rStyle w:val="Hyperlink"/>
+                  <w:rFonts w:ascii="Futura Book" w:hAnsi="Futura Book"/>
+                  <w:b/>
+                  <w:sz w:val="36"/>
+                </w:rPr>
+                <w:t>Website</w:t>
+              </w:r>
+            </w:hyperlink>
+          </w:p>
+          <w:p>
+            <w:pPr>
+              <w:jc w:val="center"/>
+              <w:rPr>
+                <w:rFonts w:ascii="Futura Book" w:hAnsi="Futura Book"/>
+                <w:b/>
+                <w:sz w:val="36"/>
+              </w:rPr>
+            </w:pPr>
           </w:p>
           <w:p>
             <w:pPr>
@@ -523,7 +571,7 @@
                 <w:lang w:eastAsia="de-CH"/>
               </w:rPr>
               <w:drawing>
-                <wp:inline distT="0" distB="0" distL="0" distR="0">
+                <wp:inline distT="0" distB="0" distL="0" distR="0" wp14:anchorId="4EF5CBB4" wp14:editId="46949C7F">
                   <wp:extent cx="1752600" cy="1752600"/>
                   <wp:effectExtent l="0" t="0" r="0" b="0"/>
                   <wp:docPr id="6" name="Grafik 6" descr="Résultat de recherche d'images pour &quot;webseite&quot;&quot;"/>
@@ -540,7 +588,7 @@
                           </pic:cNvPicPr>
                         </pic:nvPicPr>
                         <pic:blipFill>
-                          <a:blip r:embed="rId8" cstate="print">
+                          <a:blip r:embed="rId10" cstate="print">
                             <a:extLst>
                               <a:ext uri="{28A0092B-C50C-407E-A947-70E740481C1C}">
                                 <a14:useLocalDpi xmlns:a14="http://schemas.microsoft.com/office/drawing/2010/main" val="0"/>
@@ -586,14 +634,17 @@
                 <w:sz w:val="36"/>
               </w:rPr>
             </w:pPr>
-            <w:r>
-              <w:rPr>
-                <w:rFonts w:ascii="Futura Book" w:hAnsi="Futura Book"/>
-                <w:b/>
-                <w:sz w:val="36"/>
-              </w:rPr>
-              <w:t>PDF</w:t>
-            </w:r>
+            <w:hyperlink r:id="rId11" w:history="1">
+              <w:r>
+                <w:rPr>
+                  <w:rStyle w:val="Hyperlink"/>
+                  <w:rFonts w:ascii="Futura Book" w:hAnsi="Futura Book"/>
+                  <w:b/>
+                  <w:sz w:val="36"/>
+                </w:rPr>
+                <w:t>PDF</w:t>
+              </w:r>
+            </w:hyperlink>
           </w:p>
           <w:p>
             <w:pPr>
@@ -620,7 +671,7 @@
                 <w:lang w:eastAsia="de-CH"/>
               </w:rPr>
               <w:drawing>
-                <wp:inline distT="0" distB="0" distL="0" distR="0">
+                <wp:inline distT="0" distB="0" distL="0" distR="0" wp14:anchorId="4E448163" wp14:editId="35249738">
                   <wp:extent cx="1695450" cy="1695450"/>
                   <wp:effectExtent l="0" t="0" r="0" b="0"/>
                   <wp:docPr id="5" name="Grafik 5" descr="Résultat de recherche d'images pour &quot;pdf icon&quot;&quot;"/>
@@ -637,7 +688,7 @@
                           </pic:cNvPicPr>
                         </pic:nvPicPr>
                         <pic:blipFill>
-                          <a:blip r:embed="rId9" cstate="print">
+                          <a:blip r:embed="rId12" cstate="print">
                             <a:extLst>
                               <a:ext uri="{28A0092B-C50C-407E-A947-70E740481C1C}">
                                 <a14:useLocalDpi xmlns:a14="http://schemas.microsoft.com/office/drawing/2010/main" val="0"/>
@@ -691,7 +742,7 @@
 </file>
 
 <file path=word/styles.xml><?xml version="1.0" encoding="utf-8"?>
-<w:styles xmlns:mc="http://schemas.openxmlformats.org/markup-compatibility/2006" xmlns:r="http://schemas.openxmlformats.org/officeDocument/2006/relationships" xmlns:w="http://schemas.openxmlformats.org/wordprocessingml/2006/main" xmlns:w14="http://schemas.microsoft.com/office/word/2010/wordml" xmlns:w15="http://schemas.microsoft.com/office/word/2012/wordml" xmlns:w16se="http://schemas.microsoft.com/office/word/2015/wordml/symex" mc:Ignorable="w14 w15 w16se">
+<w:styles xmlns:mc="http://schemas.openxmlformats.org/markup-compatibility/2006" xmlns:r="http://schemas.openxmlformats.org/officeDocument/2006/relationships" xmlns:w="http://schemas.openxmlformats.org/wordprocessingml/2006/main" xmlns:w14="http://schemas.microsoft.com/office/word/2010/wordml" xmlns:w15="http://schemas.microsoft.com/office/word/2012/wordml" xmlns:w16cid="http://schemas.microsoft.com/office/word/2016/wordml/cid" xmlns:w16se="http://schemas.microsoft.com/office/word/2015/wordml/symex" mc:Ignorable="w14 w15 w16se w16cid">
   <w:docDefaults>
     <w:rPrDefault>
       <w:rPr>
@@ -706,7 +757,7 @@
       </w:pPr>
     </w:pPrDefault>
   </w:docDefaults>
-  <w:latentStyles w:defLockedState="0" w:defUIPriority="99" w:defSemiHidden="0" w:defUnhideWhenUsed="0" w:defQFormat="0" w:count="371">
+  <w:latentStyles w:defLockedState="0" w:defUIPriority="99" w:defSemiHidden="0" w:defUnhideWhenUsed="0" w:defQFormat="0" w:count="376">
     <w:lsdException w:name="Normal" w:uiPriority="0" w:qFormat="1"/>
     <w:lsdException w:name="heading 1" w:uiPriority="9" w:qFormat="1"/>
     <w:lsdException w:name="heading 2" w:semiHidden="1" w:uiPriority="9" w:unhideWhenUsed="1" w:qFormat="1"/>
@@ -812,7 +863,6 @@
     <w:lsdException w:name="HTML Sample" w:semiHidden="1" w:unhideWhenUsed="1"/>
     <w:lsdException w:name="HTML Typewriter" w:semiHidden="1" w:unhideWhenUsed="1"/>
     <w:lsdException w:name="HTML Variable" w:semiHidden="1" w:unhideWhenUsed="1"/>
-    <w:lsdException w:name="Normal Table" w:semiHidden="1" w:unhideWhenUsed="1"/>
     <w:lsdException w:name="annotation subject" w:semiHidden="1" w:unhideWhenUsed="1"/>
     <w:lsdException w:name="No List" w:semiHidden="1" w:unhideWhenUsed="1"/>
     <w:lsdException w:name="Outline List 1" w:semiHidden="1" w:unhideWhenUsed="1"/>
@@ -855,11 +905,8 @@
     <w:lsdException w:name="Table Contemporary" w:semiHidden="1" w:unhideWhenUsed="1"/>
     <w:lsdException w:name="Table Elegant" w:semiHidden="1" w:unhideWhenUsed="1"/>
     <w:lsdException w:name="Table Professional" w:semiHidden="1" w:unhideWhenUsed="1"/>
-    <w:lsdException w:name="Table Subtle 1" w:semiHidden="1" w:unhideWhenUsed="1"/>
     <w:lsdException w:name="Table Subtle 2" w:semiHidden="1" w:unhideWhenUsed="1"/>
     <w:lsdException w:name="Table Web 1" w:semiHidden="1" w:unhideWhenUsed="1"/>
-    <w:lsdException w:name="Table Web 2" w:semiHidden="1" w:unhideWhenUsed="1"/>
-    <w:lsdException w:name="Table Web 3" w:semiHidden="1" w:unhideWhenUsed="1"/>
     <w:lsdException w:name="Balloon Text" w:semiHidden="1" w:unhideWhenUsed="1"/>
     <w:lsdException w:name="Table Grid" w:uiPriority="39"/>
     <w:lsdException w:name="Table Theme" w:semiHidden="1" w:unhideWhenUsed="1"/>
@@ -1078,18 +1125,23 @@
     <w:lsdException w:name="List Table 5 Dark Accent 6" w:uiPriority="50"/>
     <w:lsdException w:name="List Table 6 Colorful Accent 6" w:uiPriority="51"/>
     <w:lsdException w:name="List Table 7 Colorful Accent 6" w:uiPriority="52"/>
+    <w:lsdException w:name="Mention" w:semiHidden="1" w:unhideWhenUsed="1"/>
+    <w:lsdException w:name="Smart Hyperlink" w:semiHidden="1" w:unhideWhenUsed="1"/>
+    <w:lsdException w:name="Hashtag" w:semiHidden="1" w:unhideWhenUsed="1"/>
+    <w:lsdException w:name="Unresolved Mention" w:semiHidden="1" w:unhideWhenUsed="1"/>
+    <w:lsdException w:name="Smart Link" w:semiHidden="1" w:unhideWhenUsed="1"/>
   </w:latentStyles>
-  <w:style w:type="paragraph" w:default="1" w:styleId="Standard">
+  <w:style w:type="paragraph" w:default="1" w:styleId="Normal">
     <w:name w:val="Normal"/>
     <w:qFormat/>
   </w:style>
-  <w:style w:type="character" w:default="1" w:styleId="Absatz-Standardschriftart">
+  <w:style w:type="character" w:default="1" w:styleId="DefaultParagraphFont">
     <w:name w:val="Default Paragraph Font"/>
     <w:uiPriority w:val="1"/>
     <w:semiHidden/>
     <w:unhideWhenUsed/>
   </w:style>
-  <w:style w:type="table" w:default="1" w:styleId="NormaleTabelle">
+  <w:style w:type="table" w:default="1" w:styleId="TableNormal">
     <w:name w:val="Normal Table"/>
     <w:uiPriority w:val="99"/>
     <w:semiHidden/>
@@ -1104,15 +1156,15 @@
       </w:tblCellMar>
     </w:tblPr>
   </w:style>
-  <w:style w:type="numbering" w:default="1" w:styleId="KeineListe">
+  <w:style w:type="numbering" w:default="1" w:styleId="NoList">
     <w:name w:val="No List"/>
     <w:uiPriority w:val="99"/>
     <w:semiHidden/>
     <w:unhideWhenUsed/>
   </w:style>
-  <w:style w:type="table" w:styleId="Tabellenraster">
+  <w:style w:type="table" w:styleId="TableGrid">
     <w:name w:val="Table Grid"/>
-    <w:basedOn w:val="NormaleTabelle"/>
+    <w:basedOn w:val="TableNormal"/>
     <w:uiPriority w:val="39"/>
     <w:rsid w:val="009812B0"/>
     <w:pPr>
@@ -1128,6 +1180,29 @@
         <w:insideV w:val="single" w:sz="4" w:space="0" w:color="auto"/>
       </w:tblBorders>
     </w:tblPr>
+  </w:style>
+  <w:style w:type="character" w:styleId="Hyperlink">
+    <w:name w:val="Hyperlink"/>
+    <w:basedOn w:val="DefaultParagraphFont"/>
+    <w:uiPriority w:val="99"/>
+    <w:unhideWhenUsed/>
+    <w:rsid w:val="00BD231A"/>
+    <w:rPr>
+      <w:color w:val="0563C1" w:themeColor="hyperlink"/>
+      <w:u w:val="single"/>
+    </w:rPr>
+  </w:style>
+  <w:style w:type="character" w:styleId="UnresolvedMention">
+    <w:name w:val="Unresolved Mention"/>
+    <w:basedOn w:val="DefaultParagraphFont"/>
+    <w:uiPriority w:val="99"/>
+    <w:semiHidden/>
+    <w:unhideWhenUsed/>
+    <w:rsid w:val="00BD231A"/>
+    <w:rPr>
+      <w:color w:val="605E5C"/>
+      <w:shd w:val="clear" w:color="auto" w:fill="E1DFDD"/>
+    </w:rPr>
   </w:style>
 </w:styles>
 </file>

</xml_diff>